<commit_message>
modified transform examples to reflect changes to new requirements manager
</commit_message>
<xml_diff>
--- a/TA2/Model Transformations/Attestation/Collins CASE TA2 Attestation Transform.docx
+++ b/TA2/Model Transformations/Attestation/Collins CASE TA2 Attestation Transform.docx
@@ -125,7 +125,19 @@
               <w:rPr>
                 <w:sz w:val="20"/>
               </w:rPr>
-              <w:t>Two AADL packages are included:</w:t>
+              <w:t>T</w:t>
+            </w:r>
+            <w:r>
+              <w:rPr>
+                <w:sz w:val="20"/>
+              </w:rPr>
+              <w:t>wo</w:t>
+            </w:r>
+            <w:r>
+              <w:rPr>
+                <w:sz w:val="20"/>
+              </w:rPr>
+              <w:t xml:space="preserve"> AADL packages are included:</w:t>
             </w:r>
           </w:p>
           <w:p>
@@ -140,57 +152,17 @@
                 <w:sz w:val="20"/>
               </w:rPr>
             </w:pPr>
-            <w:proofErr w:type="spellStart"/>
-            <w:r>
-              <w:rPr>
-                <w:sz w:val="20"/>
-              </w:rPr>
-              <w:t>No_Attestation</w:t>
-            </w:r>
-            <w:r>
-              <w:rPr>
-                <w:sz w:val="20"/>
-              </w:rPr>
-              <w:t>.aadl</w:t>
-            </w:r>
-            <w:proofErr w:type="spellEnd"/>
-            <w:r>
-              <w:rPr>
-                <w:sz w:val="20"/>
-              </w:rPr>
-              <w:t xml:space="preserve"> – This is the initial model that includes a </w:t>
-            </w:r>
-            <w:proofErr w:type="gramStart"/>
-            <w:r>
-              <w:rPr>
-                <w:sz w:val="20"/>
-              </w:rPr>
-              <w:t>Resolute</w:t>
-            </w:r>
-            <w:proofErr w:type="gramEnd"/>
-            <w:r>
-              <w:rPr>
-                <w:sz w:val="20"/>
-              </w:rPr>
-              <w:t xml:space="preserve"> requirement for </w:t>
-            </w:r>
-            <w:r>
-              <w:rPr>
-                <w:sz w:val="20"/>
-              </w:rPr>
-              <w:t xml:space="preserve">assuring trust in the message </w:t>
-            </w:r>
-            <w:r>
-              <w:rPr>
-                <w:sz w:val="20"/>
-              </w:rPr>
-              <w:t>sender</w:t>
-            </w:r>
-            <w:r>
-              <w:rPr>
-                <w:sz w:val="20"/>
-              </w:rPr>
-              <w:t>.</w:t>
+            <w:r>
+              <w:rPr>
+                <w:sz w:val="20"/>
+              </w:rPr>
+              <w:t>Attestation</w:t>
+            </w:r>
+            <w:r>
+              <w:rPr>
+                <w:sz w:val="20"/>
+              </w:rPr>
+              <w:t>.aadl – This is the initial model.</w:t>
             </w:r>
           </w:p>
           <w:p>
@@ -205,41 +177,22 @@
                 <w:sz w:val="20"/>
               </w:rPr>
             </w:pPr>
-            <w:proofErr w:type="spellStart"/>
-            <w:r>
-              <w:rPr>
-                <w:sz w:val="20"/>
-              </w:rPr>
-              <w:t>Attestation_Manager</w:t>
-            </w:r>
-            <w:r>
-              <w:rPr>
-                <w:sz w:val="20"/>
-              </w:rPr>
-              <w:t>.aadl</w:t>
-            </w:r>
-            <w:proofErr w:type="spellEnd"/>
-            <w:r>
-              <w:rPr>
-                <w:sz w:val="20"/>
-              </w:rPr>
-              <w:t xml:space="preserve"> – This is the result of the </w:t>
-            </w:r>
-            <w:r>
-              <w:rPr>
-                <w:sz w:val="20"/>
-              </w:rPr>
-              <w:t>Attestation</w:t>
-            </w:r>
-            <w:r>
-              <w:rPr>
-                <w:sz w:val="20"/>
-              </w:rPr>
-              <w:t xml:space="preserve"> transform on the initial model.</w:t>
+            <w:r>
+              <w:rPr>
+                <w:sz w:val="20"/>
+              </w:rPr>
+              <w:t>CASE_Requirements.aadl – This is the package containing the requirement (in the form of a Resolute claim) that dri</w:t>
+            </w:r>
+            <w:r>
+              <w:rPr>
+                <w:sz w:val="20"/>
+              </w:rPr>
+              <w:t>ves the attestation transform.</w:t>
             </w:r>
           </w:p>
           <w:p>
             <w:pPr>
+              <w:pStyle w:val="ListParagraph"/>
               <w:jc w:val="both"/>
               <w:rPr>
                 <w:sz w:val="20"/>
@@ -374,21 +327,7 @@
               <w:rPr>
                 <w:sz w:val="20"/>
               </w:rPr>
-              <w:t xml:space="preserve"> the </w:t>
-            </w:r>
-            <w:proofErr w:type="spellStart"/>
-            <w:r>
-              <w:rPr>
-                <w:sz w:val="20"/>
-              </w:rPr>
-              <w:t>FlightPlanner</w:t>
-            </w:r>
-            <w:proofErr w:type="spellEnd"/>
-            <w:r>
-              <w:rPr>
-                <w:sz w:val="20"/>
-              </w:rPr>
-              <w:t xml:space="preserve"> component.  The Initial model can be found here:</w:t>
+              <w:t xml:space="preserve"> the FlightPlanner component.  The Initial model can be found here:</w:t>
             </w:r>
           </w:p>
           <w:p>
@@ -601,23 +540,7 @@
         <w:t xml:space="preserve"> </w:t>
       </w:r>
       <w:r>
-        <w:t xml:space="preserve">Only components with the </w:t>
-      </w:r>
-      <w:proofErr w:type="spellStart"/>
-      <w:r>
-        <w:t>CASE_Properties</w:t>
-      </w:r>
-      <w:proofErr w:type="spellEnd"/>
-      <w:r>
-        <w:t xml:space="preserve">::COMP_TYPE = COMM_DRIVER property association can have an Attestation Manager connected to it, and only one Attestation Manager may be connected to a communication driver.  All outgoing connections from the communication driver will pass through the Attestation Manager.  The Attestation Manager </w:t>
-      </w:r>
-      <w:proofErr w:type="gramStart"/>
-      <w:r>
-        <w:t>component</w:t>
-      </w:r>
-      <w:proofErr w:type="gramEnd"/>
-      <w:r>
-        <w:t xml:space="preserve"> type that is inserted into the model will be the same component type as the communication driver.</w:t>
+        <w:t>Only components with the CASE_Properties::COMP_TYPE = COMM_DRIVER property association can have an Attestation Manager connected to it, and only one Attestation Manager may be connected to a communication driver.  All outgoing connections from the communication driver will pass through the Attestation Manager.  The Attestation Manager component type that is inserted into the model will be the same component type as the communication driver.</w:t>
       </w:r>
     </w:p>
     <w:p>
@@ -792,9 +715,9 @@
           <w:noProof/>
         </w:rPr>
         <w:drawing>
-          <wp:inline distT="0" distB="0" distL="0" distR="0" wp14:anchorId="04AC8A07" wp14:editId="0C31F572">
-            <wp:extent cx="4411980" cy="2920109"/>
-            <wp:effectExtent l="0" t="0" r="7620" b="0"/>
+          <wp:inline distT="0" distB="0" distL="0" distR="0" wp14:anchorId="562F46A1" wp14:editId="7A5842A8">
+            <wp:extent cx="4995333" cy="3311009"/>
+            <wp:effectExtent l="0" t="0" r="0" b="3810"/>
             <wp:docPr id="1" name="Picture 1"/>
             <wp:cNvGraphicFramePr>
               <a:graphicFrameLocks xmlns:a="http://schemas.openxmlformats.org/drawingml/2006/main" noChangeAspect="1"/>
@@ -815,7 +738,7 @@
                   <pic:spPr>
                     <a:xfrm>
                       <a:off x="0" y="0"/>
-                      <a:ext cx="4429377" cy="2931623"/>
+                      <a:ext cx="5032478" cy="3335630"/>
                     </a:xfrm>
                     <a:prstGeom prst="rect">
                       <a:avLst/>
@@ -875,13 +798,8 @@
         <w:t>Attestation Manager</w:t>
       </w:r>
       <w:r>
-        <w:t xml:space="preserve"> </w:t>
-      </w:r>
-      <w:proofErr w:type="gramStart"/>
-      <w:r>
-        <w:t>wizard</w:t>
-      </w:r>
-      <w:proofErr w:type="gramEnd"/>
+        <w:t xml:space="preserve"> wizard</w:t>
+      </w:r>
       <w:r>
         <w:t>.</w:t>
       </w:r>
@@ -895,27 +813,17 @@
         <w:t>Attestation</w:t>
       </w:r>
       <w:r>
-        <w:t xml:space="preserve"> transform will create a special </w:t>
-      </w:r>
-      <w:proofErr w:type="spellStart"/>
-      <w:r>
-        <w:t>CASE_</w:t>
+        <w:t xml:space="preserve"> transform will create a special CASE_</w:t>
       </w:r>
       <w:r>
         <w:t>AttestationManager</w:t>
       </w:r>
-      <w:proofErr w:type="spellEnd"/>
-      <w:r>
-        <w:t xml:space="preserve"> AADL component type and implementation, and insert them into the model.  It will then instantiate the </w:t>
-      </w:r>
-      <w:proofErr w:type="spellStart"/>
-      <w:r>
-        <w:t>CASE_</w:t>
+      <w:r>
+        <w:t xml:space="preserve"> AADL component type and implementation, and insert them into the model.  It will then instantiate the CASE_</w:t>
       </w:r>
       <w:r>
         <w:t>AttestationManager</w:t>
       </w:r>
-      <w:proofErr w:type="spellEnd"/>
       <w:r>
         <w:t xml:space="preserve"> implementation</w:t>
       </w:r>
@@ -940,6 +848,7 @@
     </w:p>
     <w:p>
       <w:r>
+        <w:lastRenderedPageBreak/>
         <w:t xml:space="preserve">By default the CASE </w:t>
       </w:r>
       <w:r>
@@ -952,19 +861,7 @@
         <w:t xml:space="preserve">l drop any messages that do not originate from trusted sources, </w:t>
       </w:r>
       <w:r>
-        <w:t xml:space="preserve">and no record of the malformed message will be retained.  If the user wishes to log the event, an additional log port can be added to the filter.  The user will need to specify the AADL port type </w:t>
-      </w:r>
-      <w:r>
-        <w:lastRenderedPageBreak/>
-        <w:t xml:space="preserve">(Event, Data, or </w:t>
-      </w:r>
-      <w:proofErr w:type="spellStart"/>
-      <w:r>
-        <w:t>EventData</w:t>
-      </w:r>
-      <w:proofErr w:type="spellEnd"/>
-      <w:r>
-        <w:t>) and it will be up to the user to connect the log port to an appropriate “logger” component.</w:t>
+        <w:t>and no record of the malformed message will be retained.  If the user wishes to log the event, an additional log port can be added to the filter.  The user will need to specify the AADL port type (Event, Data, or EventData) and it will be up to the user to connect the log port to an appropriate “logger” component.</w:t>
       </w:r>
     </w:p>
     <w:p>
@@ -1037,26 +934,12 @@
         <w:rPr>
           <w:i/>
         </w:rPr>
-        <w:t>am_&lt;</w:t>
-      </w:r>
-      <w:proofErr w:type="spellStart"/>
+        <w:t>am_&lt;Comm_Driver_Feature_Name&gt;</w:t>
+      </w:r>
       <w:r>
         <w:rPr>
           <w:i/>
         </w:rPr>
-        <w:t>Comm_Driver_Feature_Name</w:t>
-      </w:r>
-      <w:proofErr w:type="spellEnd"/>
-      <w:r>
-        <w:rPr>
-          <w:i/>
-        </w:rPr>
-        <w:t>&gt;</w:t>
-      </w:r>
-      <w:r>
-        <w:rPr>
-          <w:i/>
-        </w:rPr>
         <w:t>_out</w:t>
       </w:r>
       <w:r>
@@ -1114,15 +997,7 @@
         <w:t xml:space="preserve"> has a field to indicate that the message source is trusted</w:t>
       </w:r>
       <w:r>
-        <w:t xml:space="preserve">, such as on line 16 of the </w:t>
-      </w:r>
-      <w:proofErr w:type="spellStart"/>
-      <w:r>
-        <w:t>CASE_Model_Transformations.aadl</w:t>
-      </w:r>
-      <w:proofErr w:type="spellEnd"/>
-      <w:r>
-        <w:t xml:space="preserve"> package (see </w:t>
+        <w:t xml:space="preserve">, such as on line 16 of the CASE_Model_Transformations.aadl package (see </w:t>
       </w:r>
       <w:r>
         <w:fldChar w:fldCharType="begin"/>
@@ -1236,25 +1111,21 @@
       </w:r>
       <w:bookmarkEnd w:id="2"/>
       <w:r>
-        <w:t xml:space="preserve">. RF message definition in </w:t>
-      </w:r>
-      <w:proofErr w:type="spellStart"/>
-      <w:r>
-        <w:t>CASE_Model_Transformations.aadl</w:t>
-      </w:r>
-      <w:proofErr w:type="spellEnd"/>
-      <w:r>
-        <w:t>.</w:t>
+        <w:t>. RF message definition in CASE_Model_Transformations.aadl.</w:t>
       </w:r>
     </w:p>
     <w:p>
-      <w:proofErr w:type="gramStart"/>
-      <w:r>
-        <w:t>the</w:t>
-      </w:r>
-      <w:proofErr w:type="gramEnd"/>
-      <w:r>
-        <w:t xml:space="preserve"> AGREE statement will be:</w:t>
+      <w:r>
+        <w:t>T</w:t>
+      </w:r>
+      <w:r>
+        <w:t xml:space="preserve">he AGREE statement will </w:t>
+      </w:r>
+      <w:r>
+        <w:t xml:space="preserve">then </w:t>
+      </w:r>
+      <w:r>
+        <w:t>be:</w:t>
       </w:r>
     </w:p>
     <w:p>
@@ -1264,21 +1135,19 @@
           <w:sz w:val="20"/>
         </w:rPr>
       </w:pPr>
-      <w:proofErr w:type="gramStart"/>
       <w:r>
         <w:rPr>
           <w:rFonts w:ascii="Courier New" w:hAnsi="Courier New" w:cs="Courier New"/>
           <w:sz w:val="20"/>
         </w:rPr>
-        <w:t>guarantee</w:t>
-      </w:r>
-      <w:proofErr w:type="gramEnd"/>
+        <w:t>guarantee Req_Trusted</w:t>
+      </w:r>
       <w:r>
         <w:rPr>
           <w:rFonts w:ascii="Courier New" w:hAnsi="Courier New" w:cs="Courier New"/>
           <w:sz w:val="20"/>
         </w:rPr>
-        <w:t xml:space="preserve"> Req001_</w:t>
+        <w:t>_</w:t>
       </w:r>
       <w:r>
         <w:rPr>
@@ -1299,31 +1168,29 @@
           <w:rFonts w:ascii="Courier New" w:hAnsi="Courier New" w:cs="Courier New"/>
           <w:sz w:val="20"/>
         </w:rPr>
-        <w:t xml:space="preserve">Only messages from trusted sources shall be permitted" : </w:t>
-      </w:r>
-      <w:proofErr w:type="spellStart"/>
+        <w:t>Only messages from trusted sources shall be permitted" : am_command_message</w:t>
+      </w:r>
       <w:r>
         <w:rPr>
           <w:rFonts w:ascii="Courier New" w:hAnsi="Courier New" w:cs="Courier New"/>
           <w:sz w:val="20"/>
         </w:rPr>
-        <w:t>am_command_message</w:t>
+        <w:t>_out</w:t>
       </w:r>
       <w:r>
         <w:rPr>
           <w:rFonts w:ascii="Courier New" w:hAnsi="Courier New" w:cs="Courier New"/>
           <w:sz w:val="20"/>
         </w:rPr>
-        <w:t>_out</w:t>
+        <w:t>.header</w:t>
       </w:r>
       <w:r>
         <w:rPr>
           <w:rFonts w:ascii="Courier New" w:hAnsi="Courier New" w:cs="Courier New"/>
           <w:sz w:val="20"/>
         </w:rPr>
-        <w:t>.payload.trusted</w:t>
-      </w:r>
-      <w:proofErr w:type="spellEnd"/>
+        <w:t>.trusted</w:t>
+      </w:r>
       <w:r>
         <w:rPr>
           <w:rFonts w:ascii="Courier New" w:hAnsi="Courier New" w:cs="Courier New"/>
@@ -1342,13 +1209,8 @@
         <w:t>Clicking the OK button on t</w:t>
       </w:r>
       <w:r>
-        <w:t xml:space="preserve">he wizard will insert the </w:t>
-      </w:r>
-      <w:proofErr w:type="spellStart"/>
-      <w:r>
-        <w:t>CASE_AttestationManager</w:t>
-      </w:r>
-      <w:proofErr w:type="spellEnd"/>
+        <w:t>he wizard will insert the CASE_AttestationManager</w:t>
+      </w:r>
       <w:r>
         <w:t xml:space="preserve"> and extended communication driver</w:t>
       </w:r>
@@ -1418,10 +1280,10 @@
         </w:rPr>
         <w:lastRenderedPageBreak/>
         <w:drawing>
-          <wp:inline distT="0" distB="0" distL="0" distR="0" wp14:anchorId="21E1DA1B" wp14:editId="316F59B4">
-            <wp:extent cx="5943600" cy="2004695"/>
+          <wp:inline distT="0" distB="0" distL="0" distR="0" wp14:anchorId="16B67D80" wp14:editId="5C9ED6D1">
+            <wp:extent cx="5943600" cy="1872615"/>
             <wp:effectExtent l="0" t="0" r="0" b="0"/>
-            <wp:docPr id="12" name="Picture 12"/>
+            <wp:docPr id="6" name="Picture 6"/>
             <wp:cNvGraphicFramePr>
               <a:graphicFrameLocks xmlns:a="http://schemas.openxmlformats.org/drawingml/2006/main" noChangeAspect="1"/>
             </wp:cNvGraphicFramePr>
@@ -1441,7 +1303,7 @@
                   <pic:spPr>
                     <a:xfrm>
                       <a:off x="0" y="0"/>
-                      <a:ext cx="5943600" cy="2004695"/>
+                      <a:ext cx="5943600" cy="1872615"/>
                     </a:xfrm>
                     <a:prstGeom prst="rect">
                       <a:avLst/>
@@ -1504,16 +1366,11 @@
         <w:t>9</w:t>
       </w:r>
       <w:r>
-        <w:t xml:space="preserve">: </w:t>
-      </w:r>
-      <w:proofErr w:type="spellStart"/>
-      <w:r>
-        <w:t>CASE_</w:t>
+        <w:t>: CASE_</w:t>
       </w:r>
       <w:r>
         <w:t>AttestationManager</w:t>
       </w:r>
-      <w:proofErr w:type="spellEnd"/>
       <w:r>
         <w:t xml:space="preserve"> component type; Line 2</w:t>
       </w:r>
@@ -1521,16 +1378,11 @@
         <w:t>5</w:t>
       </w:r>
       <w:r>
-        <w:t xml:space="preserve">: </w:t>
-      </w:r>
-      <w:proofErr w:type="spellStart"/>
-      <w:r>
-        <w:t>CASE_</w:t>
+        <w:t>: CASE_</w:t>
       </w:r>
       <w:r>
         <w:t>AttestationManager</w:t>
       </w:r>
-      <w:proofErr w:type="spellEnd"/>
       <w:r>
         <w:t xml:space="preserve"> component implementation.</w:t>
       </w:r>
@@ -1546,10 +1398,10 @@
           <w:noProof/>
         </w:rPr>
         <w:drawing>
-          <wp:inline distT="0" distB="0" distL="0" distR="0" wp14:anchorId="5B9A8940" wp14:editId="3C003EC7">
-            <wp:extent cx="5943600" cy="3944620"/>
-            <wp:effectExtent l="0" t="0" r="0" b="0"/>
-            <wp:docPr id="14" name="Picture 14"/>
+          <wp:inline distT="0" distB="0" distL="0" distR="0" wp14:anchorId="11D71DED" wp14:editId="5B4D04A5">
+            <wp:extent cx="5943600" cy="4170680"/>
+            <wp:effectExtent l="0" t="0" r="0" b="1270"/>
+            <wp:docPr id="7" name="Picture 7"/>
             <wp:cNvGraphicFramePr>
               <a:graphicFrameLocks xmlns:a="http://schemas.openxmlformats.org/drawingml/2006/main" noChangeAspect="1"/>
             </wp:cNvGraphicFramePr>
@@ -1569,7 +1421,7 @@
                   <pic:spPr>
                     <a:xfrm>
                       <a:off x="0" y="0"/>
-                      <a:ext cx="5943600" cy="3944620"/>
+                      <a:ext cx="5943600" cy="4170680"/>
                     </a:xfrm>
                     <a:prstGeom prst="rect">
                       <a:avLst/>
@@ -1629,36 +1481,40 @@
         <w:t xml:space="preserve">Line </w:t>
       </w:r>
       <w:r>
-        <w:t>64</w:t>
+        <w:t>6</w:t>
+      </w:r>
+      <w:r>
+        <w:t>5</w:t>
       </w:r>
       <w:r>
         <w:t xml:space="preserve">: </w:t>
       </w:r>
       <w:r>
-        <w:t xml:space="preserve">Extended communication driver component; Line 86: </w:t>
+        <w:t>Extended communication driver component; Line 8</w:t>
+      </w:r>
+      <w:r>
+        <w:t>8</w:t>
+      </w:r>
+      <w:r>
+        <w:t xml:space="preserve">: </w:t>
       </w:r>
       <w:r>
         <w:t>Attestation Manager</w:t>
       </w:r>
       <w:r>
-        <w:t xml:space="preserve"> </w:t>
-      </w:r>
-      <w:proofErr w:type="gramStart"/>
-      <w:r>
-        <w:t>subcomponent</w:t>
-      </w:r>
-      <w:proofErr w:type="gramEnd"/>
-      <w:r>
-        <w:t xml:space="preserve">; Lines </w:t>
-      </w:r>
-      <w:r>
-        <w:t>88</w:t>
+        <w:t xml:space="preserve"> subcomponent; Lines </w:t>
+      </w:r>
+      <w:r>
+        <w:t>91</w:t>
       </w:r>
       <w:r>
         <w:t>-</w:t>
       </w:r>
       <w:r>
-        <w:t>93</w:t>
+        <w:t>9</w:t>
+      </w:r>
+      <w:r>
+        <w:t>6</w:t>
       </w:r>
       <w:r>
         <w:t>: Attestation Manager</w:t>
@@ -1667,7 +1523,10 @@
         <w:t xml:space="preserve"> connections; Line </w:t>
       </w:r>
       <w:r>
-        <w:t>96</w:t>
+        <w:t>9</w:t>
+      </w:r>
+      <w:r>
+        <w:t>9</w:t>
       </w:r>
       <w:r>
         <w:t>: updated assurance claim</w:t>
@@ -1681,7 +1540,11 @@
     </w:p>
     <w:p>
       <w:r>
-        <w:t>Note that for every outgoing connection from the communication driver, a corresponding input and output port is created in the attestation manager.  The Attestation transform also adds two connections between the Attestation Manager and the communication driver to perform the attestation with the message source.  Because the communication driver implementation may be instantiated in other parts of the system, a new communication driver with the additional attestation ports is created that extends the original communication driver.</w:t>
+        <w:t xml:space="preserve">Note that for every outgoing connection from the communication driver, a corresponding input and output port is created in the attestation manager.  The Attestation transform also adds two connections between the Attestation Manager and the communication driver to perform the attestation with the message source.  Because the communication driver implementation may be instantiated in other parts </w:t>
+      </w:r>
+      <w:r>
+        <w:lastRenderedPageBreak/>
+        <w:t>of the system, a new communication driver with the additional attestation ports is created that extends the original communication driver.</w:t>
       </w:r>
     </w:p>
     <w:p>
@@ -1689,7 +1552,6 @@
         <w:pStyle w:val="Heading3"/>
       </w:pPr>
       <w:r>
-        <w:lastRenderedPageBreak/>
         <w:t xml:space="preserve">Design </w:t>
       </w:r>
       <w:r>
@@ -1701,20 +1563,30 @@
         <w:t xml:space="preserve">It is </w:t>
       </w:r>
       <w:r>
-        <w:t xml:space="preserve">critical to have evidence of design correctness both at the time of the model transformation is performed, and at any time up through system build.  Resolute provides that assurance via augmentation of the requirement with assurance </w:t>
-      </w:r>
-      <w:proofErr w:type="spellStart"/>
-      <w:r>
-        <w:t>subclaims</w:t>
-      </w:r>
-      <w:proofErr w:type="spellEnd"/>
-      <w:r>
-        <w:t xml:space="preserve"> as model transformations are performed.</w:t>
+        <w:t>cr</w:t>
+      </w:r>
+      <w:r>
+        <w:t>ucial</w:t>
+      </w:r>
+      <w:r>
+        <w:t xml:space="preserve"> to have evidence of design correctness both at the time the model transformation is performed, and at any time up through system build.  Resolute provides that assurance via augmentation of the requirement with assurance subclaims as model transformations are performed.</w:t>
       </w:r>
     </w:p>
     <w:p>
       <w:r>
-        <w:t xml:space="preserve">When a requirement is imported from a TA1 tool it will appear as in </w:t>
+        <w:t>When a requirement is imported from a TA1 tool it will</w:t>
+      </w:r>
+      <w:r>
+        <w:t xml:space="preserve"> be placed in the CASE_Requirements package</w:t>
+      </w:r>
+      <w:r>
+        <w:t xml:space="preserve"> as</w:t>
+      </w:r>
+      <w:r>
+        <w:t xml:space="preserve"> a Resolute claim, as shown</w:t>
+      </w:r>
+      <w:r>
+        <w:t xml:space="preserve"> in </w:t>
       </w:r>
       <w:r>
         <w:fldChar w:fldCharType="begin"/>
@@ -1751,10 +1623,10 @@
           <w:noProof/>
         </w:rPr>
         <w:drawing>
-          <wp:inline distT="0" distB="0" distL="0" distR="0" wp14:anchorId="4AD09283" wp14:editId="47CAB504">
-            <wp:extent cx="3840480" cy="540786"/>
-            <wp:effectExtent l="0" t="0" r="0" b="0"/>
-            <wp:docPr id="15" name="Picture 15"/>
+          <wp:inline distT="0" distB="0" distL="0" distR="0" wp14:anchorId="74BF4227" wp14:editId="27601986">
+            <wp:extent cx="5943600" cy="1005205"/>
+            <wp:effectExtent l="0" t="0" r="0" b="4445"/>
+            <wp:docPr id="8" name="Picture 8"/>
             <wp:cNvGraphicFramePr>
               <a:graphicFrameLocks xmlns:a="http://schemas.openxmlformats.org/drawingml/2006/main" noChangeAspect="1"/>
             </wp:cNvGraphicFramePr>
@@ -1774,7 +1646,7 @@
                   <pic:spPr>
                     <a:xfrm>
                       <a:off x="0" y="0"/>
-                      <a:ext cx="3967332" cy="558648"/>
+                      <a:ext cx="5943600" cy="1005205"/>
                     </a:xfrm>
                     <a:prstGeom prst="rect">
                       <a:avLst/>
@@ -1842,34 +1714,10 @@
         <w:t xml:space="preserve"> </w:t>
       </w:r>
       <w:r>
-        <w:t xml:space="preserve">Note that Resolute uses a separate plugin called </w:t>
-      </w:r>
-      <w:proofErr w:type="spellStart"/>
-      <w:r>
-        <w:t>AgreeCheck</w:t>
-      </w:r>
-      <w:proofErr w:type="spellEnd"/>
-      <w:r>
-        <w:t xml:space="preserve"> to determine if AGREE analysis was performed.  </w:t>
-      </w:r>
-      <w:proofErr w:type="spellStart"/>
-      <w:r>
-        <w:t>AgreeCheck</w:t>
-      </w:r>
-      <w:proofErr w:type="spellEnd"/>
-      <w:r>
-        <w:t xml:space="preserve"> is included with Resolute, but requires initial user configuration.  </w:t>
-      </w:r>
-      <w:r>
-        <w:t xml:space="preserve">In order to successfully use </w:t>
-      </w:r>
-      <w:proofErr w:type="spellStart"/>
-      <w:r>
-        <w:t>AgreeCheck</w:t>
-      </w:r>
-      <w:proofErr w:type="spellEnd"/>
-      <w:r>
-        <w:t>, "Generate property analysis log" must be checked in the AGREE Analysis preferences, and a log file pathname must be specified.  The AGREE Analysis preferences can be accessed by selecting Window → Preferences from the main menu, expanding the Agree node on the left-hand side of the preference window, and selecting Analysis.</w:t>
+        <w:t xml:space="preserve">Note that Resolute uses a separate plugin called AgreeCheck to determine if AGREE analysis was performed.  AgreeCheck is included with Resolute, but requires initial user configuration.  </w:t>
+      </w:r>
+      <w:r>
+        <w:t>In order to successfully use AgreeCheck, "Generate property analysis log" must be checked in the AGREE Analysis preferences, and a log file pathname must be specified.  The AGREE Analysis preferences can be accessed by selecting Window → Preferences from the main menu, expanding the Agree node on the left-hand side of the preference window, and selecting Analysis.</w:t>
       </w:r>
     </w:p>
     <w:p>
@@ -1891,8 +1739,6 @@
       <w:r>
         <w:t>, which</w:t>
       </w:r>
-      <w:bookmarkStart w:id="6" w:name="_GoBack"/>
-      <w:bookmarkEnd w:id="6"/>
       <w:r>
         <w:t xml:space="preserve"> reflect</w:t>
       </w:r>
@@ -1943,10 +1789,10 @@
           <w:noProof/>
         </w:rPr>
         <w:drawing>
-          <wp:inline distT="0" distB="0" distL="0" distR="0" wp14:anchorId="3987B0EF" wp14:editId="196D0A5C">
-            <wp:extent cx="5943600" cy="582930"/>
-            <wp:effectExtent l="0" t="0" r="0" b="7620"/>
-            <wp:docPr id="19" name="Picture 19"/>
+          <wp:inline distT="0" distB="0" distL="0" distR="0" wp14:anchorId="4B5540D9" wp14:editId="72F4797C">
+            <wp:extent cx="5943600" cy="697865"/>
+            <wp:effectExtent l="0" t="0" r="0" b="6985"/>
+            <wp:docPr id="10" name="Picture 10"/>
             <wp:cNvGraphicFramePr>
               <a:graphicFrameLocks xmlns:a="http://schemas.openxmlformats.org/drawingml/2006/main" noChangeAspect="1"/>
             </wp:cNvGraphicFramePr>
@@ -1966,7 +1812,7 @@
                   <pic:spPr>
                     <a:xfrm>
                       <a:off x="0" y="0"/>
-                      <a:ext cx="5943600" cy="582930"/>
+                      <a:ext cx="5943600" cy="697865"/>
                     </a:xfrm>
                     <a:prstGeom prst="rect">
                       <a:avLst/>
@@ -1984,7 +1830,7 @@
         <w:pStyle w:val="Caption"/>
         <w:jc w:val="center"/>
       </w:pPr>
-      <w:bookmarkStart w:id="7" w:name="_Ref19191315"/>
+      <w:bookmarkStart w:id="6" w:name="_Ref19191315"/>
       <w:r>
         <w:t xml:space="preserve">Figure </w:t>
       </w:r>
@@ -2018,7 +1864,7 @@
         </w:rPr>
         <w:fldChar w:fldCharType="end"/>
       </w:r>
-      <w:bookmarkEnd w:id="7"/>
+      <w:bookmarkEnd w:id="6"/>
       <w:r>
         <w:t xml:space="preserve">. Modified requirement after </w:t>
       </w:r>
@@ -2033,7 +1879,6 @@
       <w:r>
         <w:t xml:space="preserve">The addition of the </w:t>
       </w:r>
-      <w:proofErr w:type="spellStart"/>
       <w:r>
         <w:rPr>
           <w:rFonts w:ascii="Courier New" w:hAnsi="Courier New" w:cs="Courier New"/>
@@ -2044,96 +1889,49 @@
         <w:rPr>
           <w:rFonts w:ascii="Courier New" w:hAnsi="Courier New" w:cs="Courier New"/>
         </w:rPr>
-        <w:t>attestation_</w:t>
-      </w:r>
-      <w:proofErr w:type="gramStart"/>
+        <w:t>attestation_manager</w:t>
+      </w:r>
       <w:r>
         <w:rPr>
           <w:rFonts w:ascii="Courier New" w:hAnsi="Courier New" w:cs="Courier New"/>
         </w:rPr>
-        <w:t>manager</w:t>
-      </w:r>
-      <w:proofErr w:type="spellEnd"/>
+        <w:t>()</w:t>
+      </w:r>
+      <w:r>
+        <w:t xml:space="preserve"> call on line </w:t>
+      </w:r>
+      <w:r>
+        <w:t>10</w:t>
+      </w:r>
+      <w:r>
+        <w:t xml:space="preserve"> provides Resolute with additional checks to make to ensure the requirement was addressed correctly.  In this case, </w:t>
+      </w:r>
       <w:r>
         <w:rPr>
           <w:rFonts w:ascii="Courier New" w:hAnsi="Courier New" w:cs="Courier New"/>
         </w:rPr>
-        <w:t>(</w:t>
-      </w:r>
-      <w:proofErr w:type="gramEnd"/>
+        <w:t>add_</w:t>
+      </w:r>
       <w:r>
         <w:rPr>
           <w:rFonts w:ascii="Courier New" w:hAnsi="Courier New" w:cs="Courier New"/>
         </w:rPr>
-        <w:t>)</w:t>
-      </w:r>
-      <w:r>
-        <w:t xml:space="preserve"> call on line </w:t>
-      </w:r>
-      <w:r>
-        <w:t>106</w:t>
-      </w:r>
-      <w:r>
-        <w:t xml:space="preserve"> provides Resolute with additional checks to make to ensure the requirement was addressed correctly.  In this case, </w:t>
-      </w:r>
-      <w:proofErr w:type="spellStart"/>
+        <w:t>attestation_manager</w:t>
+      </w:r>
       <w:r>
         <w:rPr>
           <w:rFonts w:ascii="Courier New" w:hAnsi="Courier New" w:cs="Courier New"/>
         </w:rPr>
-        <w:t>add_</w:t>
-      </w:r>
-      <w:r>
-        <w:rPr>
-          <w:rFonts w:ascii="Courier New" w:hAnsi="Courier New" w:cs="Courier New"/>
-        </w:rPr>
-        <w:t>attestation_</w:t>
-      </w:r>
-      <w:proofErr w:type="gramStart"/>
-      <w:r>
-        <w:rPr>
-          <w:rFonts w:ascii="Courier New" w:hAnsi="Courier New" w:cs="Courier New"/>
-        </w:rPr>
-        <w:t>manager</w:t>
-      </w:r>
-      <w:proofErr w:type="spellEnd"/>
-      <w:r>
-        <w:rPr>
-          <w:rFonts w:ascii="Courier New" w:hAnsi="Courier New" w:cs="Courier New"/>
-        </w:rPr>
-        <w:t>(</w:t>
-      </w:r>
-      <w:proofErr w:type="gramEnd"/>
-      <w:r>
-        <w:rPr>
-          <w:rFonts w:ascii="Courier New" w:hAnsi="Courier New" w:cs="Courier New"/>
-        </w:rPr>
-        <w:t>)</w:t>
-      </w:r>
-      <w:r>
-        <w:t xml:space="preserve"> is included in the </w:t>
-      </w:r>
-      <w:proofErr w:type="spellStart"/>
-      <w:r>
-        <w:t>CASE_Model_Transformations</w:t>
-      </w:r>
-      <w:proofErr w:type="spellEnd"/>
-      <w:r>
-        <w:t xml:space="preserve"> library and consists of t</w:t>
+        <w:t>()</w:t>
+      </w:r>
+      <w:r>
+        <w:t xml:space="preserve"> is included in the CASE_Model_Transformations library and consists of t</w:t>
       </w:r>
       <w:r>
         <w:t>wo</w:t>
       </w:r>
       <w:r>
-        <w:t xml:space="preserve"> </w:t>
-      </w:r>
-      <w:proofErr w:type="spellStart"/>
-      <w:r>
-        <w:t>subclaims</w:t>
-      </w:r>
-      <w:proofErr w:type="spellEnd"/>
-      <w:r>
-        <w:t>:</w:t>
+        <w:t xml:space="preserve"> subclaims:</w:t>
       </w:r>
     </w:p>
     <w:p>
@@ -2144,7 +1942,6 @@
           <w:numId w:val="5"/>
         </w:numPr>
       </w:pPr>
-      <w:proofErr w:type="spellStart"/>
       <w:r>
         <w:rPr>
           <w:rFonts w:ascii="Courier New" w:hAnsi="Courier New" w:cs="Courier New"/>
@@ -2155,14 +1952,7 @@
         <w:rPr>
           <w:rFonts w:ascii="Courier New" w:hAnsi="Courier New" w:cs="Courier New"/>
         </w:rPr>
-        <w:t>_exists</w:t>
-      </w:r>
-      <w:proofErr w:type="spellEnd"/>
-      <w:r>
-        <w:rPr>
-          <w:rFonts w:ascii="Courier New" w:hAnsi="Courier New" w:cs="Courier New"/>
-        </w:rPr>
-        <w:t>()</w:t>
+        <w:t>_exists()</w:t>
       </w:r>
       <w:r>
         <w:t xml:space="preserve"> – Checks that the </w:t>
@@ -2182,7 +1972,6 @@
           <w:numId w:val="5"/>
         </w:numPr>
       </w:pPr>
-      <w:proofErr w:type="spellStart"/>
       <w:r>
         <w:rPr>
           <w:rFonts w:ascii="Courier New" w:hAnsi="Courier New" w:cs="Courier New"/>
@@ -2193,14 +1982,7 @@
         <w:rPr>
           <w:rFonts w:ascii="Courier New" w:hAnsi="Courier New" w:cs="Courier New"/>
         </w:rPr>
-        <w:t>_not_bypassed</w:t>
-      </w:r>
-      <w:proofErr w:type="spellEnd"/>
-      <w:r>
-        <w:rPr>
-          <w:rFonts w:ascii="Courier New" w:hAnsi="Courier New" w:cs="Courier New"/>
-        </w:rPr>
-        <w:t>()</w:t>
+        <w:t>_not_bypassed()</w:t>
       </w:r>
       <w:r>
         <w:t xml:space="preserve"> – Checks that there are no</w:t>
@@ -2214,46 +1996,31 @@
     </w:p>
     <w:p>
       <w:r>
-        <w:t>To check whether the requirement has been correctly addressed in the design, select the containing component implementation (</w:t>
-      </w:r>
-      <w:proofErr w:type="spellStart"/>
-      <w:r>
-        <w:t>SW.Impl</w:t>
-      </w:r>
-      <w:proofErr w:type="spellEnd"/>
-      <w:r>
-        <w:t xml:space="preserve"> on line </w:t>
+        <w:lastRenderedPageBreak/>
+        <w:t xml:space="preserve">To check whether the requirement has been correctly addressed in the design, select the containing component implementation (SW.Impl on line </w:t>
       </w:r>
       <w:r>
         <w:t>8</w:t>
       </w:r>
       <w:r>
-        <w:t xml:space="preserve">1 in </w:t>
-      </w:r>
-      <w:proofErr w:type="spellStart"/>
-      <w:r>
-        <w:t>Attestation_Manager</w:t>
-      </w:r>
-      <w:r>
-        <w:t>.aadl</w:t>
-      </w:r>
-      <w:proofErr w:type="spellEnd"/>
-      <w:r>
-        <w:t xml:space="preserve">) and select Analyses </w:t>
+        <w:t>3</w:t>
+      </w:r>
+      <w:bookmarkStart w:id="7" w:name="_GoBack"/>
+      <w:bookmarkEnd w:id="7"/>
+      <w:r>
+        <w:t xml:space="preserve"> in </w:t>
+      </w:r>
+      <w:r>
+        <w:t>Attestation</w:t>
+      </w:r>
+      <w:r>
+        <w:t xml:space="preserve">.aadl) and select Analyses </w:t>
       </w:r>
       <w:r>
         <w:sym w:font="Wingdings" w:char="F0E0"/>
       </w:r>
       <w:r>
-        <w:t xml:space="preserve"> Resolute from the main </w:t>
-      </w:r>
-      <w:proofErr w:type="spellStart"/>
-      <w:r>
-        <w:t>menubar</w:t>
-      </w:r>
-      <w:proofErr w:type="spellEnd"/>
-      <w:r>
-        <w:t xml:space="preserve">.  The Resolute output will appear in the output pane, as shown in </w:t>
+        <w:t xml:space="preserve"> Resolute from the main menubar.  The Resolute output will appear in the output pane, as shown in </w:t>
       </w:r>
       <w:r>
         <w:fldChar w:fldCharType="begin"/>
@@ -2289,7 +2056,6 @@
         <w:rPr>
           <w:noProof/>
         </w:rPr>
-        <w:lastRenderedPageBreak/>
         <w:drawing>
           <wp:inline distT="0" distB="0" distL="0" distR="0" wp14:anchorId="6BA2A78D" wp14:editId="45B8467D">
             <wp:extent cx="5943600" cy="984250"/>
@@ -2371,7 +2137,13 @@
         <w:t xml:space="preserve">.  </w:t>
       </w:r>
       <w:r>
-        <w:t xml:space="preserve">A failing </w:t>
+        <w:t xml:space="preserve">A </w:t>
+      </w:r>
+      <w:r>
+        <w:t>pass</w:t>
+      </w:r>
+      <w:r>
+        <w:t xml:space="preserve">ing </w:t>
       </w:r>
       <w:r>
         <w:t xml:space="preserve">Resolute </w:t>
@@ -3840,7 +3612,7 @@
 </file>
 
 <file path=customXml/itemProps1.xml><?xml version="1.0" encoding="utf-8"?>
-<ds:datastoreItem xmlns:ds="http://schemas.openxmlformats.org/officeDocument/2006/customXml" ds:itemID="{148D9C53-E09C-4230-9E09-57950AABF493}">
+<ds:datastoreItem xmlns:ds="http://schemas.openxmlformats.org/officeDocument/2006/customXml" ds:itemID="{291836DD-6B07-49ED-B922-8A7FF39C0280}">
   <ds:schemaRefs>
     <ds:schemaRef ds:uri="http://schemas.openxmlformats.org/officeDocument/2006/bibliography"/>
   </ds:schemaRefs>

</xml_diff>